<commit_message>
Changed Reame and Projects Documentation
</commit_message>
<xml_diff>
--- a/BSC-HGP - Assignment 01 - Evandro Gomez Quintino.docx
+++ b/BSC-HGP - Assignment 01 - Evandro Gomez Quintino.docx
@@ -274,14 +274,8 @@
                 <w:lang w:val="en-IE"/>
               </w:rPr>
             </w:pPr>
-            <w:r>
-              <w:rPr>
-                <w:rFonts w:ascii="Arial" w:hAnsi="Arial"/>
-                <w:b/>
-                <w:lang w:val="en-IE"/>
-              </w:rPr>
-              <w:t>2960774</w:t>
-            </w:r>
+            <w:bookmarkStart w:id="0" w:name="_GoBack"/>
+            <w:bookmarkEnd w:id="0"/>
           </w:p>
         </w:tc>
         <w:tc>
@@ -1435,8 +1429,8 @@
                 <w:lang w:val="en-IE"/>
               </w:rPr>
             </w:pPr>
-            <w:bookmarkStart w:id="0" w:name="_Toc352186687"/>
-            <w:bookmarkStart w:id="1" w:name="_Toc352187060"/>
+            <w:bookmarkStart w:id="1" w:name="_Toc352186687"/>
+            <w:bookmarkStart w:id="2" w:name="_Toc352187060"/>
             <w:r>
               <w:rPr>
                 <w:sz w:val="24"/>
@@ -1444,8 +1438,8 @@
               </w:rPr>
               <w:t>Date due:</w:t>
             </w:r>
-            <w:bookmarkEnd w:id="0"/>
             <w:bookmarkEnd w:id="1"/>
+            <w:bookmarkEnd w:id="2"/>
             <w:r>
               <w:rPr>
                 <w:sz w:val="24"/>
@@ -1566,8 +1560,8 @@
                 <w:lang w:val="en-IE"/>
               </w:rPr>
             </w:pPr>
-            <w:bookmarkStart w:id="2" w:name="_Toc352186688"/>
-            <w:bookmarkStart w:id="3" w:name="_Toc352187061"/>
+            <w:bookmarkStart w:id="3" w:name="_Toc352186688"/>
+            <w:bookmarkStart w:id="4" w:name="_Toc352187061"/>
             <w:r>
               <w:rPr>
                 <w:sz w:val="24"/>
@@ -1575,8 +1569,8 @@
               </w:rPr>
               <w:t>Date submitted:</w:t>
             </w:r>
-            <w:bookmarkEnd w:id="2"/>
             <w:bookmarkEnd w:id="3"/>
+            <w:bookmarkEnd w:id="4"/>
           </w:p>
         </w:tc>
         <w:tc>
@@ -1994,8 +1988,8 @@
                                 <w:sz w:val="24"/>
                               </w:rPr>
                             </w:pPr>
-                            <w:bookmarkStart w:id="4" w:name="_Toc352186689"/>
-                            <w:bookmarkStart w:id="5" w:name="_Toc352187062"/>
+                            <w:bookmarkStart w:id="5" w:name="_Toc352186689"/>
+                            <w:bookmarkStart w:id="6" w:name="_Toc352187062"/>
                           </w:p>
                           <w:p>
                             <w:pPr>
@@ -2045,8 +2039,8 @@
                               <w:t xml:space="preserve"> assignments </w:t>
                             </w:r>
                           </w:p>
-                          <w:bookmarkEnd w:id="4"/>
                           <w:bookmarkEnd w:id="5"/>
+                          <w:bookmarkEnd w:id="6"/>
                           <w:p>
                             <w:pPr>
                               <w:jc w:val="center"/>
@@ -2093,8 +2087,8 @@
                           <w:sz w:val="24"/>
                         </w:rPr>
                       </w:pPr>
-                      <w:bookmarkStart w:id="6" w:name="_Toc352186689"/>
-                      <w:bookmarkStart w:id="7" w:name="_Toc352187062"/>
+                      <w:bookmarkStart w:id="7" w:name="_Toc352186689"/>
+                      <w:bookmarkStart w:id="8" w:name="_Toc352187062"/>
                     </w:p>
                     <w:p>
                       <w:pPr>
@@ -2144,8 +2138,8 @@
                         <w:t xml:space="preserve"> assignments </w:t>
                       </w:r>
                     </w:p>
-                    <w:bookmarkEnd w:id="6"/>
                     <w:bookmarkEnd w:id="7"/>
+                    <w:bookmarkEnd w:id="8"/>
                     <w:p>
                       <w:pPr>
                         <w:jc w:val="center"/>
@@ -3577,8 +3571,6 @@
       <w:r>
         <w:t>I had to cancel my idea.</w:t>
       </w:r>
-      <w:bookmarkStart w:id="8" w:name="_GoBack"/>
-      <w:bookmarkEnd w:id="8"/>
     </w:p>
     <w:sectPr>
       <w:pgSz w:w="11906" w:h="16838"/>
@@ -3728,7 +3720,7 @@
       </w:pPr>
     </w:pPrDefault>
   </w:docDefaults>
-  <w:latentStyles w:defLockedState="0" w:defUIPriority="99" w:defSemiHidden="0" w:defUnhideWhenUsed="0" w:defQFormat="0" w:count="375">
+  <w:latentStyles w:defLockedState="0" w:defUIPriority="99" w:defSemiHidden="0" w:defUnhideWhenUsed="0" w:defQFormat="0" w:count="376">
     <w:lsdException w:name="Normal" w:uiPriority="0" w:qFormat="1"/>
     <w:lsdException w:name="heading 1" w:uiPriority="9" w:qFormat="1"/>
     <w:lsdException w:name="heading 2" w:semiHidden="1" w:uiPriority="0" w:unhideWhenUsed="1" w:qFormat="1"/>
@@ -3834,7 +3826,6 @@
     <w:lsdException w:name="HTML Sample" w:semiHidden="1" w:unhideWhenUsed="1"/>
     <w:lsdException w:name="HTML Typewriter" w:semiHidden="1" w:unhideWhenUsed="1"/>
     <w:lsdException w:name="HTML Variable" w:semiHidden="1" w:unhideWhenUsed="1"/>
-    <w:lsdException w:name="Normal Table" w:semiHidden="1" w:unhideWhenUsed="1"/>
     <w:lsdException w:name="annotation subject" w:semiHidden="1" w:unhideWhenUsed="1"/>
     <w:lsdException w:name="No List" w:semiHidden="1" w:unhideWhenUsed="1"/>
     <w:lsdException w:name="Outline List 1" w:semiHidden="1" w:unhideWhenUsed="1"/>
@@ -3881,10 +3872,8 @@
     <w:lsdException w:name="Table Subtle 2" w:semiHidden="1" w:unhideWhenUsed="1"/>
     <w:lsdException w:name="Table Web 1" w:semiHidden="1" w:unhideWhenUsed="1"/>
     <w:lsdException w:name="Table Web 2" w:semiHidden="1" w:unhideWhenUsed="1"/>
-    <w:lsdException w:name="Table Web 3" w:semiHidden="1" w:unhideWhenUsed="1"/>
     <w:lsdException w:name="Balloon Text" w:semiHidden="1" w:unhideWhenUsed="1"/>
     <w:lsdException w:name="Table Grid" w:uiPriority="59"/>
-    <w:lsdException w:name="Table Theme" w:semiHidden="1" w:unhideWhenUsed="1"/>
     <w:lsdException w:name="Placeholder Text" w:semiHidden="1"/>
     <w:lsdException w:name="No Spacing" w:uiPriority="1" w:qFormat="1"/>
     <w:lsdException w:name="Light Shading" w:uiPriority="60"/>
@@ -4104,6 +4093,7 @@
     <w:lsdException w:name="Smart Hyperlink" w:semiHidden="1" w:unhideWhenUsed="1"/>
     <w:lsdException w:name="Hashtag" w:semiHidden="1" w:unhideWhenUsed="1"/>
     <w:lsdException w:name="Unresolved Mention" w:semiHidden="1" w:unhideWhenUsed="1"/>
+    <w:lsdException w:name="Smart Link" w:semiHidden="1" w:unhideWhenUsed="1"/>
   </w:latentStyles>
   <w:style w:type="paragraph" w:default="1" w:styleId="Normal">
     <w:name w:val="Normal"/>

</xml_diff>